<commit_message>
Updated references and dbTables spreadsheet
I finished off 2 references and deleted the cart table from the spreadsheet
</commit_message>
<xml_diff>
--- a/documentation/references.docx
+++ b/documentation/references.docx
@@ -27,12 +27,13 @@
           <w:id w:val="30922475"/>
           <w:citation/>
         </w:sdtPr>
+        <w:sdtEndPr/>
         <w:sdtContent>
           <w:r>
             <w:fldChar w:fldCharType="begin"/>
           </w:r>
           <w:r>
-            <w:instrText xml:space="preserve"> CITATION Ste10 \l 5129 </w:instrText>
+            <w:instrText xml:space="preserve">CITATION Ste10 \l 5129 </w:instrText>
           </w:r>
           <w:r>
             <w:fldChar w:fldCharType="separate"/>
@@ -41,7 +42,7 @@
             <w:rPr>
               <w:noProof/>
             </w:rPr>
-            <w:t>(Crabbé, 2010)</w:t>
+            <w:t>(Crabbé, 2018)</w:t>
           </w:r>
           <w:r>
             <w:fldChar w:fldCharType="end"/>
@@ -58,12 +59,13 @@
           <w:id w:val="479574941"/>
           <w:citation/>
         </w:sdtPr>
+        <w:sdtEndPr/>
         <w:sdtContent>
           <w:r>
             <w:fldChar w:fldCharType="begin"/>
           </w:r>
           <w:r>
-            <w:instrText xml:space="preserve"> CITATION jur11 \l 5129 </w:instrText>
+            <w:instrText xml:space="preserve">CITATION jur11 \l 5129 </w:instrText>
           </w:r>
           <w:r>
             <w:fldChar w:fldCharType="separate"/>
@@ -72,7 +74,7 @@
             <w:rPr>
               <w:noProof/>
             </w:rPr>
-            <w:t>(jurisam, 2011)</w:t>
+            <w:t>(jurisam, 2018)</w:t>
           </w:r>
           <w:r>
             <w:fldChar w:fldCharType="end"/>
@@ -89,12 +91,13 @@
           <w:id w:val="1334875365"/>
           <w:citation/>
         </w:sdtPr>
+        <w:sdtEndPr/>
         <w:sdtContent>
           <w:r>
             <w:fldChar w:fldCharType="begin"/>
           </w:r>
           <w:r>
-            <w:instrText xml:space="preserve"> CITATION Loo14 \l 5129 </w:instrText>
+            <w:instrText xml:space="preserve">CITATION Loo14 \l 5129 </w:instrText>
           </w:r>
           <w:r>
             <w:fldChar w:fldCharType="separate"/>
@@ -103,7 +106,7 @@
             <w:rPr>
               <w:noProof/>
             </w:rPr>
-            <w:t>(LoopAll, 2014)</w:t>
+            <w:t>(LoopAll, 2018)</w:t>
           </w:r>
           <w:r>
             <w:fldChar w:fldCharType="end"/>
@@ -120,12 +123,13 @@
           <w:id w:val="259112190"/>
           <w:citation/>
         </w:sdtPr>
+        <w:sdtEndPr/>
         <w:sdtContent>
           <w:r>
             <w:fldChar w:fldCharType="begin"/>
           </w:r>
           <w:r>
-            <w:instrText xml:space="preserve"> CITATION nutNu \l 5129 </w:instrText>
+            <w:instrText xml:space="preserve">CITATION nutNu \l 5129 </w:instrText>
           </w:r>
           <w:r>
             <w:fldChar w:fldCharType="separate"/>
@@ -134,7 +138,7 @@
             <w:rPr>
               <w:noProof/>
             </w:rPr>
-            <w:t>(nutleyskg, ?)</w:t>
+            <w:t>(nutleyskg, 2018)</w:t>
           </w:r>
           <w:r>
             <w:fldChar w:fldCharType="end"/>
@@ -151,12 +155,13 @@
           <w:id w:val="1758556516"/>
           <w:citation/>
         </w:sdtPr>
+        <w:sdtEndPr/>
         <w:sdtContent>
           <w:r>
             <w:fldChar w:fldCharType="begin"/>
           </w:r>
           <w:r>
-            <w:instrText xml:space="preserve"> CITATION Rya11 \l 5129 </w:instrText>
+            <w:instrText xml:space="preserve">CITATION Rya11 \l 5129 </w:instrText>
           </w:r>
           <w:r>
             <w:fldChar w:fldCharType="separate"/>
@@ -165,7 +170,7 @@
             <w:rPr>
               <w:noProof/>
             </w:rPr>
-            <w:t>(Bruce, 2011)</w:t>
+            <w:t>(Bruce, 2018)</w:t>
           </w:r>
           <w:r>
             <w:fldChar w:fldCharType="end"/>
@@ -182,12 +187,13 @@
           <w:id w:val="911274107"/>
           <w:citation/>
         </w:sdtPr>
+        <w:sdtEndPr/>
         <w:sdtContent>
           <w:r>
             <w:fldChar w:fldCharType="begin"/>
           </w:r>
           <w:r>
-            <w:instrText xml:space="preserve"> CITATION WebAn \l 5129 </w:instrText>
+            <w:instrText xml:space="preserve">CITATION WebAn \l 5129 </w:instrText>
           </w:r>
           <w:r>
             <w:fldChar w:fldCharType="separate"/>
@@ -196,7 +202,7 @@
             <w:rPr>
               <w:noProof/>
             </w:rPr>
-            <w:t>(WebstaurantStore, ?)</w:t>
+            <w:t>(WebstaurantStore, 2018)</w:t>
           </w:r>
           <w:r>
             <w:fldChar w:fldCharType="end"/>
@@ -208,27 +214,71 @@
       <w:r>
         <w:t xml:space="preserve">packet-s.jpg: </w:t>
       </w:r>
-      <w:hyperlink r:id="rId5" w:history="1">
-        <w:r>
-          <w:rPr>
-            <w:rStyle w:val="Hyperlink"/>
-          </w:rPr>
-          <w:t>http://www.ebolakits.com/wp-content/uploads/2014/10/Datrex-Emergency-Water-Packet-3-Day72-Hour-Supply12packets-0.jpg</w:t>
-        </w:r>
-      </w:hyperlink>
+      <w:sdt>
+        <w:sdtPr>
+          <w:id w:val="1062682573"/>
+          <w:citation/>
+        </w:sdtPr>
+        <w:sdtContent>
+          <w:r>
+            <w:fldChar w:fldCharType="begin"/>
+          </w:r>
+          <w:r>
+            <w:rPr>
+              <w:rStyle w:val="Hyperlink"/>
+            </w:rPr>
+            <w:instrText xml:space="preserve"> CITATION Ebo18 \l 5129 </w:instrText>
+          </w:r>
+          <w:r>
+            <w:fldChar w:fldCharType="separate"/>
+          </w:r>
+          <w:r>
+            <w:rPr>
+              <w:noProof/>
+              <w:color w:val="0563C1" w:themeColor="hyperlink"/>
+            </w:rPr>
+            <w:t>(EbolaKits.com, 2018)</w:t>
+          </w:r>
+          <w:r>
+            <w:fldChar w:fldCharType="end"/>
+          </w:r>
+        </w:sdtContent>
+      </w:sdt>
     </w:p>
     <w:p>
       <w:r>
         <w:t xml:space="preserve">packet-m.jpg: </w:t>
       </w:r>
-      <w:hyperlink r:id="rId6" w:history="1">
-        <w:r>
-          <w:rPr>
-            <w:rStyle w:val="Hyperlink"/>
-          </w:rPr>
-          <w:t>https://propacusa.com/wp-content/uploads/2013/02/p-32383-w4001_1.jpg</w:t>
-        </w:r>
-      </w:hyperlink>
+      <w:sdt>
+        <w:sdtPr>
+          <w:id w:val="961700289"/>
+          <w:citation/>
+        </w:sdtPr>
+        <w:sdtContent>
+          <w:r>
+            <w:fldChar w:fldCharType="begin"/>
+          </w:r>
+          <w:r>
+            <w:rPr>
+              <w:rStyle w:val="Hyperlink"/>
+            </w:rPr>
+            <w:instrText xml:space="preserve"> CITATION Pro18 \l 5129 </w:instrText>
+          </w:r>
+          <w:r>
+            <w:fldChar w:fldCharType="separate"/>
+          </w:r>
+          <w:r>
+            <w:rPr>
+              <w:noProof/>
+              <w:color w:val="0563C1" w:themeColor="hyperlink"/>
+            </w:rPr>
+            <w:t>(ProPac USA, 2018)</w:t>
+          </w:r>
+          <w:r>
+            <w:fldChar w:fldCharType="end"/>
+          </w:r>
+        </w:sdtContent>
+      </w:sdt>
     </w:p>
     <w:p>
       <w:r>
@@ -239,12 +289,13 @@
           <w:id w:val="-1242177685"/>
           <w:citation/>
         </w:sdtPr>
+        <w:sdtEndPr/>
         <w:sdtContent>
           <w:r>
             <w:fldChar w:fldCharType="begin"/>
           </w:r>
           <w:r>
-            <w:instrText xml:space="preserve"> CITATION UttBr \l 5129 </w:instrText>
+            <w:instrText xml:space="preserve">CITATION UttBr \l 5129 </w:instrText>
           </w:r>
           <w:r>
             <w:fldChar w:fldCharType="separate"/>
@@ -253,7 +304,7 @@
             <w:rPr>
               <w:noProof/>
             </w:rPr>
-            <w:t>(Uttings, ?)</w:t>
+            <w:t>(Uttings, 2018)</w:t>
           </w:r>
           <w:r>
             <w:fldChar w:fldCharType="end"/>
@@ -270,12 +321,13 @@
           <w:id w:val="357546608"/>
           <w:citation/>
         </w:sdtPr>
+        <w:sdtEndPr/>
         <w:sdtContent>
           <w:r>
             <w:fldChar w:fldCharType="begin"/>
           </w:r>
           <w:r>
-            <w:instrText xml:space="preserve"> CITATION mar18 \l 5129 </w:instrText>
+            <w:instrText xml:space="preserve">CITATION mar18 \l 5129 </w:instrText>
           </w:r>
           <w:r>
             <w:fldChar w:fldCharType="separate"/>
@@ -301,12 +353,13 @@
           <w:id w:val="1983729877"/>
           <w:citation/>
         </w:sdtPr>
+        <w:sdtEndPr/>
         <w:sdtContent>
           <w:r>
             <w:fldChar w:fldCharType="begin"/>
           </w:r>
           <w:r>
-            <w:instrText xml:space="preserve"> CITATION RayRa \l 5129 </w:instrText>
+            <w:instrText xml:space="preserve">CITATION RayRa \l 5129 </w:instrText>
           </w:r>
           <w:r>
             <w:fldChar w:fldCharType="separate"/>
@@ -315,15 +368,13 @@
             <w:rPr>
               <w:noProof/>
             </w:rPr>
-            <w:t>(Raydar, ?)</w:t>
+            <w:t>(Raydar, 2018)</w:t>
           </w:r>
           <w:r>
             <w:fldChar w:fldCharType="end"/>
           </w:r>
         </w:sdtContent>
       </w:sdt>
-      <w:bookmarkStart w:id="0" w:name="_GoBack"/>
-      <w:bookmarkEnd w:id="0"/>
     </w:p>
     <w:p>
       <w:r>
@@ -334,12 +385,13 @@
           <w:id w:val="1057586222"/>
           <w:citation/>
         </w:sdtPr>
+        <w:sdtEndPr/>
         <w:sdtContent>
           <w:r>
             <w:fldChar w:fldCharType="begin"/>
           </w:r>
           <w:r>
-            <w:instrText xml:space="preserve"> CITATION pngsh \l 5129 </w:instrText>
+            <w:instrText xml:space="preserve">CITATION pngsh \l 5129 </w:instrText>
           </w:r>
           <w:r>
             <w:fldChar w:fldCharType="separate"/>
@@ -348,31 +400,32 @@
             <w:rPr>
               <w:noProof/>
             </w:rPr>
-            <w:t>(pngimages, ?)</w:t>
+            <w:t>(pngimages, 2018)</w:t>
           </w:r>
           <w:r>
             <w:fldChar w:fldCharType="end"/>
           </w:r>
         </w:sdtContent>
       </w:sdt>
+      <w:bookmarkStart w:id="0" w:name="_GoBack"/>
+      <w:bookmarkEnd w:id="0"/>
     </w:p>
     <w:p/>
     <w:sdt>
       <w:sdtPr>
+        <w:rPr>
+          <w:rFonts w:asciiTheme="minorHAnsi" w:eastAsiaTheme="minorEastAsia" w:hAnsiTheme="minorHAnsi" w:cstheme="minorBidi"/>
+          <w:color w:val="auto"/>
+          <w:sz w:val="22"/>
+          <w:szCs w:val="22"/>
+        </w:rPr>
         <w:id w:val="637929415"/>
         <w:docPartObj>
           <w:docPartGallery w:val="Bibliographies"/>
           <w:docPartUnique/>
         </w:docPartObj>
       </w:sdtPr>
-      <w:sdtEndPr>
-        <w:rPr>
-          <w:rFonts w:asciiTheme="minorHAnsi" w:eastAsiaTheme="minorEastAsia" w:hAnsiTheme="minorHAnsi" w:cstheme="minorBidi"/>
-          <w:color w:val="auto"/>
-          <w:sz w:val="22"/>
-          <w:szCs w:val="22"/>
-        </w:rPr>
-      </w:sdtEndPr>
+      <w:sdtEndPr/>
       <w:sdtContent>
         <w:p>
           <w:pPr>
@@ -387,6 +440,7 @@
             <w:id w:val="-573587230"/>
             <w:bibliography/>
           </w:sdtPr>
+          <w:sdtEndPr/>
           <w:sdtContent>
             <w:p>
               <w:pPr>
@@ -411,7 +465,7 @@
                 <w:rPr>
                   <w:noProof/>
                 </w:rPr>
-                <w:t xml:space="preserve">Crabbé, S. (2010, January 6). </w:t>
+                <w:t xml:space="preserve">Bruce, R. (2018, March 28). </w:t>
               </w:r>
               <w:r>
                 <w:rPr>
@@ -419,13 +473,13 @@
                   <w:iCs/>
                   <w:noProof/>
                 </w:rPr>
-                <w:t>Bottle of water</w:t>
-              </w:r>
-              <w:r>
-                <w:rPr>
-                  <w:noProof/>
-                </w:rPr>
-                <w:t>. Retrieved from dreamstime: https://thumbs.dreamstime.com/z/bottle-water-12522351.jpg</w:t>
+                <w:t>The Roadmap to I AM Consciousness amd Ultimate Faith</w:t>
+              </w:r>
+              <w:r>
+                <w:rPr>
+                  <w:noProof/>
+                </w:rPr>
+                <w:t>. Retrieved from Spiritual Healing Source: http://spiritualhealingsource.com/?p=1487</w:t>
               </w:r>
             </w:p>
             <w:p>
@@ -440,7 +494,7 @@
                 <w:rPr>
                   <w:noProof/>
                 </w:rPr>
-                <w:t xml:space="preserve">jurisam. (2011, June 6). </w:t>
+                <w:t xml:space="preserve">Crabbé, S. (2018, March 23). </w:t>
               </w:r>
               <w:r>
                 <w:rPr>
@@ -448,13 +502,13 @@
                   <w:iCs/>
                   <w:noProof/>
                 </w:rPr>
-                <w:t>Grote fles water– stockafbeelding</w:t>
-              </w:r>
-              <w:r>
-                <w:rPr>
-                  <w:noProof/>
-                </w:rPr>
-                <w:t>. Retrieved from depositphotos: https://static6.depositphotos.com/1081688/580/i/950/depositphotos_5800182-stock-photo-big-bottle-of-water.jpg</w:t>
+                <w:t>Bottle of water</w:t>
+              </w:r>
+              <w:r>
+                <w:rPr>
+                  <w:noProof/>
+                </w:rPr>
+                <w:t>. Retrieved from dreamstime: https://thumbs.dreamstime.com/z/bottle-water-12522351.jpg</w:t>
               </w:r>
             </w:p>
             <w:p>
@@ -469,7 +523,7 @@
                 <w:rPr>
                   <w:noProof/>
                 </w:rPr>
-                <w:t xml:space="preserve">LoopAll. (2014, November 19). </w:t>
+                <w:t xml:space="preserve">EbolaKits.com. (2018, March 23). </w:t>
               </w:r>
               <w:r>
                 <w:rPr>
@@ -477,13 +531,13 @@
                   <w:iCs/>
                   <w:noProof/>
                 </w:rPr>
-                <w:t>big bottle water</w:t>
-              </w:r>
-              <w:r>
-                <w:rPr>
-                  <w:noProof/>
-                </w:rPr>
-                <w:t>. Retrieved from dreamstime: https://thumbs.dreamstime.com/z/big-bottle-water-2124871.jpg</w:t>
+                <w:t>Datrex Emergency Water Packet – 3 Day/72 Hour Supply(12packets)</w:t>
+              </w:r>
+              <w:r>
+                <w:rPr>
+                  <w:noProof/>
+                </w:rPr>
+                <w:t>. Retrieved from EbolaKits.com: http://www.ebolakits.com/product/datrex-emergency-water-packet-3-day72-hour-supply12packets/</w:t>
               </w:r>
             </w:p>
             <w:p>
@@ -498,7 +552,7 @@
                 <w:rPr>
                   <w:noProof/>
                 </w:rPr>
-                <w:t xml:space="preserve">pngimages. (?, ? ?). </w:t>
+                <w:t xml:space="preserve">jurisam. (2018, March 23). </w:t>
               </w:r>
               <w:r>
                 <w:rPr>
@@ -506,13 +560,246 @@
                   <w:iCs/>
                   <w:noProof/>
                 </w:rPr>
+                <w:t>Grote fles water– stockafbeelding</w:t>
+              </w:r>
+              <w:r>
+                <w:rPr>
+                  <w:noProof/>
+                </w:rPr>
+                <w:t>. Retrieved from depositphotos: https://static6.depositphotos.com/1081688/580/i/950/depositphotos_5800182-stock-photo-big-bottle-of-water.jpg</w:t>
+              </w:r>
+            </w:p>
+            <w:p>
+              <w:pPr>
+                <w:pStyle w:val="Bibliography"/>
+                <w:ind w:left="720" w:hanging="720"/>
+                <w:rPr>
+                  <w:noProof/>
+                </w:rPr>
+              </w:pPr>
+              <w:r>
+                <w:rPr>
+                  <w:noProof/>
+                </w:rPr>
+                <w:t xml:space="preserve">LoopAll. (2018, March 23). </w:t>
+              </w:r>
+              <w:r>
+                <w:rPr>
+                  <w:i/>
+                  <w:iCs/>
+                  <w:noProof/>
+                </w:rPr>
+                <w:t>big bottle water</w:t>
+              </w:r>
+              <w:r>
+                <w:rPr>
+                  <w:noProof/>
+                </w:rPr>
+                <w:t>. Retrieved from dreamstime: https://thumbs.dreamstime.com/z/big-bottle-water-2124871.jpg</w:t>
+              </w:r>
+            </w:p>
+            <w:p>
+              <w:pPr>
+                <w:pStyle w:val="Bibliography"/>
+                <w:ind w:left="720" w:hanging="720"/>
+                <w:rPr>
+                  <w:noProof/>
+                </w:rPr>
+              </w:pPr>
+              <w:r>
+                <w:rPr>
+                  <w:noProof/>
+                </w:rPr>
+                <w:t xml:space="preserve">mariat2199. (2018, March 23). </w:t>
+              </w:r>
+              <w:r>
+                <w:rPr>
+                  <w:i/>
+                  <w:iCs/>
+                  <w:noProof/>
+                </w:rPr>
+                <w:t>12 oz Stainless Steel Flask Plain With Funnel New</w:t>
+              </w:r>
+              <w:r>
+                <w:rPr>
+                  <w:noProof/>
+                </w:rPr>
+                <w:t>. Retrieved from ebay: https://www.ebay.com/itm/12-oz-Stainless-Steel-Flask-Plain-With-Funnel-New-/321793032523</w:t>
+              </w:r>
+            </w:p>
+            <w:p>
+              <w:pPr>
+                <w:pStyle w:val="Bibliography"/>
+                <w:ind w:left="720" w:hanging="720"/>
+                <w:rPr>
+                  <w:noProof/>
+                </w:rPr>
+              </w:pPr>
+              <w:r>
+                <w:rPr>
+                  <w:noProof/>
+                </w:rPr>
+                <w:lastRenderedPageBreak/>
+                <w:t xml:space="preserve">nutleyskg. (2018, March 23). </w:t>
+              </w:r>
+              <w:r>
+                <w:rPr>
+                  <w:i/>
+                  <w:iCs/>
+                  <w:noProof/>
+                </w:rPr>
+                <w:t>Nutley's 100ml glass jam jars small preserves samples wedding favours</w:t>
+              </w:r>
+              <w:r>
+                <w:rPr>
+                  <w:noProof/>
+                </w:rPr>
+                <w:t>. Retrieved from PicUK: https://picclick.co.uk/Nutleys-100ml-glass-jam-jars-small-preserves-samples-191655134354.html</w:t>
+              </w:r>
+            </w:p>
+            <w:p>
+              <w:pPr>
+                <w:pStyle w:val="Bibliography"/>
+                <w:ind w:left="720" w:hanging="720"/>
+                <w:rPr>
+                  <w:noProof/>
+                </w:rPr>
+              </w:pPr>
+              <w:r>
+                <w:rPr>
+                  <w:noProof/>
+                </w:rPr>
+                <w:t xml:space="preserve">pngimages. (2018, March 23). </w:t>
+              </w:r>
+              <w:r>
+                <w:rPr>
+                  <w:i/>
+                  <w:iCs/>
+                  <w:noProof/>
+                </w:rPr>
                 <w:t>shopping cart logo png image</w:t>
               </w:r>
               <w:r>
                 <w:rPr>
                   <w:noProof/>
                 </w:rPr>
-                <w:t>. Retrieved from `pingimages: http://pngimages.net/shopping-cart-logo-png-image</w:t>
+                <w:t>. Retrieved from pingimages: http://pngimages.net/shopping-cart-logo-png-image</w:t>
+              </w:r>
+            </w:p>
+            <w:p>
+              <w:pPr>
+                <w:pStyle w:val="Bibliography"/>
+                <w:ind w:left="720" w:hanging="720"/>
+                <w:rPr>
+                  <w:noProof/>
+                </w:rPr>
+              </w:pPr>
+              <w:r>
+                <w:rPr>
+                  <w:noProof/>
+                </w:rPr>
+                <w:t xml:space="preserve">ProPac USA. (2018, March 23). </w:t>
+              </w:r>
+              <w:r>
+                <w:rPr>
+                  <w:i/>
+                  <w:iCs/>
+                  <w:noProof/>
+                </w:rPr>
+                <w:t>Water, Survival Packet</w:t>
+              </w:r>
+              <w:r>
+                <w:rPr>
+                  <w:noProof/>
+                </w:rPr>
+                <w:t>. Retrieved from ProPac: https://propacusa.com/product/water-packet-survival/</w:t>
+              </w:r>
+            </w:p>
+            <w:p>
+              <w:pPr>
+                <w:pStyle w:val="Bibliography"/>
+                <w:ind w:left="720" w:hanging="720"/>
+                <w:rPr>
+                  <w:noProof/>
+                </w:rPr>
+              </w:pPr>
+              <w:r>
+                <w:rPr>
+                  <w:noProof/>
+                </w:rPr>
+                <w:t xml:space="preserve">Raydar. (2018, March 23). </w:t>
+              </w:r>
+              <w:r>
+                <w:rPr>
+                  <w:i/>
+                  <w:iCs/>
+                  <w:noProof/>
+                </w:rPr>
+                <w:t>Raydar</w:t>
+              </w:r>
+              <w:r>
+                <w:rPr>
+                  <w:noProof/>
+                </w:rPr>
+                <w:t>. Retrieved from Raydar: https://www.raydar.co.nz/</w:t>
+              </w:r>
+            </w:p>
+            <w:p>
+              <w:pPr>
+                <w:pStyle w:val="Bibliography"/>
+                <w:ind w:left="720" w:hanging="720"/>
+                <w:rPr>
+                  <w:noProof/>
+                </w:rPr>
+              </w:pPr>
+              <w:r>
+                <w:rPr>
+                  <w:noProof/>
+                </w:rPr>
+                <w:t xml:space="preserve">Uttings. (2018, March 23). </w:t>
+              </w:r>
+              <w:r>
+                <w:rPr>
+                  <w:i/>
+                  <w:iCs/>
+                  <w:noProof/>
+                </w:rPr>
+                <w:t>Brady Small Hip Flask - 4oz</w:t>
+              </w:r>
+              <w:r>
+                <w:rPr>
+                  <w:noProof/>
+                </w:rPr>
+                <w:t>. Retrieved from Uttings: http://www.uttings.co.uk/product/226/109779/brady-small-hip-flask-4oz-fc-8024</w:t>
+              </w:r>
+            </w:p>
+            <w:p>
+              <w:pPr>
+                <w:pStyle w:val="Bibliography"/>
+                <w:ind w:left="720" w:hanging="720"/>
+                <w:rPr>
+                  <w:noProof/>
+                </w:rPr>
+              </w:pPr>
+              <w:r>
+                <w:rPr>
+                  <w:noProof/>
+                </w:rPr>
+                <w:t xml:space="preserve">WebstaurantStore. (2018, March 23). </w:t>
+              </w:r>
+              <w:r>
+                <w:rPr>
+                  <w:i/>
+                  <w:iCs/>
+                  <w:noProof/>
+                </w:rPr>
+                <w:t>Anchor Hocking 85545R 1/2 Gallon Glass Jar with Lid</w:t>
+              </w:r>
+              <w:r>
+                <w:rPr>
+                  <w:noProof/>
+                </w:rPr>
+                <w:t>. Retrieved from WebstaurantStore: https://www.webstaurantstore.com/anchor-hocking-85545r-1-2-gallon-glass-jar-with-lid/55085545R.html</w:t>
               </w:r>
             </w:p>
             <w:p>
@@ -1407,9 +1694,26 @@
 <file path=customXml/item1.xml><?xml version="1.0" encoding="utf-8"?>
 <b:Sources xmlns:b="http://schemas.openxmlformats.org/officeDocument/2006/bibliography" xmlns="http://schemas.openxmlformats.org/officeDocument/2006/bibliography" SelectedStyle="\APASixthEditionOfficeOnline.xsl" StyleName="APA" Version="6">
   <b:Source>
+    <b:Tag>WebAn</b:Tag>
+    <b:SourceType>InternetSite</b:SourceType>
+    <b:Guid>{1127CDC1-1CB2-458E-A1AE-1C8B410A8798}</b:Guid>
+    <b:Author>
+      <b:Author>
+        <b:Corporate>WebstaurantStore</b:Corporate>
+      </b:Author>
+    </b:Author>
+    <b:Title>Anchor Hocking 85545R 1/2 Gallon Glass Jar with Lid</b:Title>
+    <b:InternetSiteTitle>WebstaurantStore</b:InternetSiteTitle>
+    <b:Year>2018</b:Year>
+    <b:Month>March</b:Month>
+    <b:Day>23</b:Day>
+    <b:URL>https://www.webstaurantstore.com/anchor-hocking-85545r-1-2-gallon-glass-jar-with-lid/55085545R.html</b:URL>
+    <b:RefOrder>6</b:RefOrder>
+  </b:Source>
+  <b:Source>
     <b:Tag>Loo14</b:Tag>
     <b:SourceType>InternetSite</b:SourceType>
-    <b:Guid>{203D6AD8-E90C-4973-8BBC-487B4B487289}</b:Guid>
+    <b:Guid>{7CD8DAE0-3614-493B-96D9-73D402E9E096}</b:Guid>
     <b:Author>
       <b:Author>
         <b:Corporate>LoopAll</b:Corporate>
@@ -1417,37 +1721,72 @@
     </b:Author>
     <b:Title>big bottle water</b:Title>
     <b:InternetSiteTitle>dreamstime</b:InternetSiteTitle>
-    <b:Year>2014</b:Year>
-    <b:Month>November</b:Month>
-    <b:Day>19</b:Day>
+    <b:Year>2018</b:Year>
+    <b:Month>March</b:Month>
+    <b:Day>23</b:Day>
     <b:URL>https://thumbs.dreamstime.com/z/big-bottle-water-2124871.jpg</b:URL>
     <b:RefOrder>3</b:RefOrder>
   </b:Source>
   <b:Source>
-    <b:Tag>jur11</b:Tag>
+    <b:Tag>RayRa</b:Tag>
     <b:SourceType>InternetSite</b:SourceType>
-    <b:Guid>{59284E19-FFAC-40FF-918A-89DAE91F2767}</b:Guid>
+    <b:Guid>{2CC6089D-0822-45E8-92AE-AD7A04FFD06F}</b:Guid>
+    <b:Author>
+      <b:Author>
+        <b:Corporate>Raydar</b:Corporate>
+      </b:Author>
+    </b:Author>
+    <b:Title>Raydar</b:Title>
+    <b:InternetSiteTitle>Raydar</b:InternetSiteTitle>
+    <b:Year>2018</b:Year>
+    <b:Month>March</b:Month>
+    <b:Day>23</b:Day>
+    <b:URL>https://www.raydar.co.nz/</b:URL>
+    <b:RefOrder>11</b:RefOrder>
+  </b:Source>
+  <b:Source>
+    <b:Tag>pngsh</b:Tag>
+    <b:SourceType>InternetSite</b:SourceType>
+    <b:Guid>{CA1B2A37-39B7-4AB7-8FA1-6CA65BD64FCB}</b:Guid>
+    <b:Author>
+      <b:Author>
+        <b:Corporate>pngimages</b:Corporate>
+      </b:Author>
+    </b:Author>
+    <b:Title>shopping cart logo png image</b:Title>
+    <b:InternetSiteTitle>pingimages</b:InternetSiteTitle>
+    <b:Year>2018</b:Year>
+    <b:Month>March</b:Month>
+    <b:Day>23</b:Day>
+    <b:URL>http://pngimages.net/shopping-cart-logo-png-image</b:URL>
+    <b:RefOrder>12</b:RefOrder>
+  </b:Source>
+  <b:Source>
+    <b:Tag>Rya11</b:Tag>
+    <b:SourceType>InternetSite</b:SourceType>
+    <b:Guid>{1C6367E5-7D07-4226-8559-48E153387B46}</b:Guid>
     <b:Author>
       <b:Author>
         <b:NameList>
           <b:Person>
-            <b:Last>jurisam</b:Last>
+            <b:Last>Bruce</b:Last>
+            <b:First>Ryan</b:First>
           </b:Person>
         </b:NameList>
       </b:Author>
     </b:Author>
-    <b:Title>Grote fles water– stockafbeelding</b:Title>
-    <b:InternetSiteTitle>depositphotos</b:InternetSiteTitle>
-    <b:Year>2011</b:Year>
-    <b:Month>June</b:Month>
-    <b:Day>6</b:Day>
-    <b:URL>https://static6.depositphotos.com/1081688/580/i/950/depositphotos_5800182-stock-photo-big-bottle-of-water.jpg</b:URL>
-    <b:RefOrder>2</b:RefOrder>
+    <b:Title>The Roadmap to I AM Consciousness amd Ultimate Faith</b:Title>
+    <b:InternetSiteTitle>Spiritual Healing Source</b:InternetSiteTitle>
+    <b:Year>2018</b:Year>
+    <b:Month>March</b:Month>
+    <b:Day>28</b:Day>
+    <b:URL>http://spiritualhealingsource.com/?p=1487</b:URL>
+    <b:RefOrder>5</b:RefOrder>
   </b:Source>
   <b:Source>
     <b:Tag>Ste10</b:Tag>
     <b:SourceType>InternetSite</b:SourceType>
-    <b:Guid>{0FDF7343-90EE-412D-97CD-4621202131F2}</b:Guid>
+    <b:Guid>{87D00850-BFEB-4989-98BD-FC519442853C}</b:Guid>
     <b:Author>
       <b:Author>
         <b:NameList>
@@ -1460,33 +1799,37 @@
     </b:Author>
     <b:Title>Bottle of water</b:Title>
     <b:InternetSiteTitle>dreamstime</b:InternetSiteTitle>
-    <b:Year>2010</b:Year>
-    <b:Month>January</b:Month>
-    <b:Day>6</b:Day>
+    <b:Year>2018</b:Year>
+    <b:Month>March</b:Month>
+    <b:Day>23</b:Day>
     <b:URL>https://thumbs.dreamstime.com/z/bottle-water-12522351.jpg</b:URL>
     <b:RefOrder>1</b:RefOrder>
   </b:Source>
   <b:Source>
-    <b:Tag>pngsh</b:Tag>
+    <b:Tag>jur11</b:Tag>
     <b:SourceType>InternetSite</b:SourceType>
-    <b:Guid>{66DB6225-B93E-4117-98DB-F848178709C6}</b:Guid>
+    <b:Guid>{9A874C57-4406-4AEB-BEDE-B3B131CBD53B}</b:Guid>
     <b:Author>
       <b:Author>
-        <b:Corporate>pngimages</b:Corporate>
+        <b:NameList>
+          <b:Person>
+            <b:Last>jurisam</b:Last>
+          </b:Person>
+        </b:NameList>
       </b:Author>
     </b:Author>
-    <b:Title>shopping cart logo png image</b:Title>
-    <b:InternetSiteTitle>`pingimages</b:InternetSiteTitle>
-    <b:Year>?</b:Year>
-    <b:Month>?</b:Month>
-    <b:Day>?</b:Day>
-    <b:URL>http://pngimages.net/shopping-cart-logo-png-image</b:URL>
-    <b:RefOrder>10</b:RefOrder>
+    <b:Title>Grote fles water– stockafbeelding</b:Title>
+    <b:InternetSiteTitle>depositphotos</b:InternetSiteTitle>
+    <b:Year>2018</b:Year>
+    <b:Month>March</b:Month>
+    <b:Day>23</b:Day>
+    <b:URL>https://static6.depositphotos.com/1081688/580/i/950/depositphotos_5800182-stock-photo-big-bottle-of-water.jpg</b:URL>
+    <b:RefOrder>2</b:RefOrder>
   </b:Source>
   <b:Source>
     <b:Tag>mar18</b:Tag>
     <b:SourceType>InternetSite</b:SourceType>
-    <b:Guid>{0F739F55-2320-441F-94E1-13536F653E07}</b:Guid>
+    <b:Guid>{2383A69C-B93D-4070-8445-146B04803C2F}</b:Guid>
     <b:Author>
       <b:Author>
         <b:NameList>
@@ -1499,15 +1842,36 @@
     <b:Title>12 oz Stainless Steel Flask Plain With Funnel New</b:Title>
     <b:InternetSiteTitle>ebay</b:InternetSiteTitle>
     <b:Year>2018</b:Year>
-    <b:Month>May</b:Month>
-    <b:Day>11</b:Day>
+    <b:Month>March</b:Month>
+    <b:Day>23</b:Day>
     <b:URL>https://www.ebay.com/itm/12-oz-Stainless-Steel-Flask-Plain-With-Funnel-New-/321793032523</b:URL>
-    <b:RefOrder>8</b:RefOrder>
+    <b:RefOrder>10</b:RefOrder>
+  </b:Source>
+  <b:Source>
+    <b:Tag>nutNu</b:Tag>
+    <b:SourceType>InternetSite</b:SourceType>
+    <b:Guid>{FF839285-0087-442D-9DE5-BBA25D7D8FEC}</b:Guid>
+    <b:Author>
+      <b:Author>
+        <b:NameList>
+          <b:Person>
+            <b:Last>nutleyskg</b:Last>
+          </b:Person>
+        </b:NameList>
+      </b:Author>
+    </b:Author>
+    <b:Title>Nutley's 100ml glass jam jars small preserves samples wedding favours</b:Title>
+    <b:InternetSiteTitle>PicUK</b:InternetSiteTitle>
+    <b:Year>2018</b:Year>
+    <b:Month>March</b:Month>
+    <b:Day>23</b:Day>
+    <b:URL>https://picclick.co.uk/Nutleys-100ml-glass-jam-jars-small-preserves-samples-191655134354.html</b:URL>
+    <b:RefOrder>4</b:RefOrder>
   </b:Source>
   <b:Source>
     <b:Tag>UttBr</b:Tag>
     <b:SourceType>InternetSite</b:SourceType>
-    <b:Guid>{179C85C3-D4D0-40F0-BF9C-DC1E676443F6}</b:Guid>
+    <b:Guid>{7F9675F2-60DA-49AE-814E-D012DF9FCB4B}</b:Guid>
     <b:Author>
       <b:Author>
         <b:NameList>
@@ -1519,94 +1883,51 @@
     </b:Author>
     <b:Title>Brady Small Hip Flask - 4oz</b:Title>
     <b:InternetSiteTitle>Uttings</b:InternetSiteTitle>
-    <b:Year>?</b:Year>
-    <b:Month>?</b:Month>
-    <b:Day>?</b:Day>
+    <b:Year>2018</b:Year>
+    <b:Month>March</b:Month>
+    <b:Day>23</b:Day>
     <b:URL>http://www.uttings.co.uk/product/226/109779/brady-small-hip-flask-4oz-fc-8024</b:URL>
+    <b:RefOrder>9</b:RefOrder>
+  </b:Source>
+  <b:Source>
+    <b:Tag>Ebo18</b:Tag>
+    <b:SourceType>InternetSite</b:SourceType>
+    <b:Guid>{E8F96E26-3579-44BC-8846-26B210BB8BDF}</b:Guid>
+    <b:Author>
+      <b:Author>
+        <b:Corporate>EbolaKits.com</b:Corporate>
+      </b:Author>
+    </b:Author>
+    <b:Title>Datrex Emergency Water Packet – 3 Day/72 Hour Supply(12packets)</b:Title>
+    <b:InternetSiteTitle>EbolaKits.com</b:InternetSiteTitle>
+    <b:Year>2018</b:Year>
+    <b:Month>March</b:Month>
+    <b:Day>23</b:Day>
+    <b:URL>http://www.ebolakits.com/product/datrex-emergency-water-packet-3-day72-hour-supply12packets/</b:URL>
     <b:RefOrder>7</b:RefOrder>
   </b:Source>
   <b:Source>
-    <b:Tag>WebAn</b:Tag>
+    <b:Tag>Pro18</b:Tag>
     <b:SourceType>InternetSite</b:SourceType>
-    <b:Guid>{908B905D-2BC9-468E-9116-61FF38515A6C}</b:Guid>
+    <b:Guid>{63076E60-D6A1-462E-A365-294011E21B88}</b:Guid>
     <b:Author>
       <b:Author>
-        <b:Corporate>WebstaurantStore</b:Corporate>
+        <b:Corporate>ProPac USA</b:Corporate>
       </b:Author>
     </b:Author>
-    <b:Title>Anchor Hocking 85545R 1/2 Gallon Glass Jar with Lid</b:Title>
-    <b:InternetSiteTitle>WebstaurantStore</b:InternetSiteTitle>
-    <b:Year>?</b:Year>
-    <b:Month>?</b:Month>
-    <b:Day>?</b:Day>
-    <b:URL>https://www.webstaurantstore.com/anchor-hocking-85545r-1-2-gallon-glass-jar-with-lid/55085545R.html</b:URL>
-    <b:RefOrder>6</b:RefOrder>
-  </b:Source>
-  <b:Source>
-    <b:Tag>Rya11</b:Tag>
-    <b:SourceType>InternetSite</b:SourceType>
-    <b:Guid>{CF491C73-4EA5-4B72-B7A0-E8C8A2DE3875}</b:Guid>
-    <b:Author>
-      <b:Author>
-        <b:NameList>
-          <b:Person>
-            <b:Last>Bruce</b:Last>
-            <b:First>Ryan</b:First>
-          </b:Person>
-        </b:NameList>
-      </b:Author>
-    </b:Author>
-    <b:Title>The Roadmap to I AM Consciousness amd Ultimate Faith</b:Title>
-    <b:InternetSiteTitle>Spiritual Healing Source</b:InternetSiteTitle>
-    <b:Year>2011</b:Year>
-    <b:Month>February</b:Month>
-    <b:Day>11</b:Day>
-    <b:URL>http://spiritualhealingsource.com/?p=1487</b:URL>
-    <b:RefOrder>5</b:RefOrder>
-  </b:Source>
-  <b:Source>
-    <b:Tag>nutNu</b:Tag>
-    <b:SourceType>InternetSite</b:SourceType>
-    <b:Guid>{A16B54E6-0914-4DE1-8E17-938C3CCA6573}</b:Guid>
-    <b:Author>
-      <b:Author>
-        <b:NameList>
-          <b:Person>
-            <b:Last>nutleyskg</b:Last>
-          </b:Person>
-        </b:NameList>
-      </b:Author>
-    </b:Author>
-    <b:Title>Nutley's 100ml glass jam jars small preserves samples wedding favours</b:Title>
-    <b:InternetSiteTitle>PicUK</b:InternetSiteTitle>
-    <b:Year>?</b:Year>
-    <b:Month>?</b:Month>
-    <b:Day>?</b:Day>
-    <b:URL>https://picclick.co.uk/Nutleys-100ml-glass-jam-jars-small-preserves-samples-191655134354.html</b:URL>
-    <b:RefOrder>4</b:RefOrder>
-  </b:Source>
-  <b:Source>
-    <b:Tag>RayRa</b:Tag>
-    <b:SourceType>InternetSite</b:SourceType>
-    <b:Guid>{B95F2759-31D7-4604-B82A-3A3B2333095A}</b:Guid>
-    <b:Author>
-      <b:Author>
-        <b:Corporate>Raydar</b:Corporate>
-      </b:Author>
-    </b:Author>
-    <b:Title>Raydar</b:Title>
-    <b:InternetSiteTitle>Raydar</b:InternetSiteTitle>
-    <b:Year>?</b:Year>
-    <b:Month>?</b:Month>
-    <b:Day>?</b:Day>
-    <b:URL>https://www.raydar.co.nz/</b:URL>
-    <b:RefOrder>9</b:RefOrder>
+    <b:Title>Water, Survival Packet</b:Title>
+    <b:InternetSiteTitle>ProPac</b:InternetSiteTitle>
+    <b:Year>2018</b:Year>
+    <b:Month>March</b:Month>
+    <b:Day>23</b:Day>
+    <b:URL>https://propacusa.com/product/water-packet-survival/</b:URL>
+    <b:RefOrder>8</b:RefOrder>
   </b:Source>
 </b:Sources>
 </file>
 
 <file path=customXml/itemProps1.xml><?xml version="1.0" encoding="utf-8"?>
-<ds:datastoreItem xmlns:ds="http://schemas.openxmlformats.org/officeDocument/2006/customXml" ds:itemID="{BC8D61D4-4B89-427C-A999-B5A08D832583}">
+<ds:datastoreItem xmlns:ds="http://schemas.openxmlformats.org/officeDocument/2006/customXml" ds:itemID="{EAD7EC0F-709B-4CCC-915B-49120DA4BFE5}">
   <ds:schemaRefs>
     <ds:schemaRef ds:uri="http://schemas.openxmlformats.org/officeDocument/2006/bibliography"/>
   </ds:schemaRefs>

</xml_diff>